<commit_message>
prelim finishes to model
</commit_message>
<xml_diff>
--- a/Food_Recommender/Random_facts.docx
+++ b/Food_Recommender/Random_facts.docx
@@ -13,6 +13,40 @@
       <w:r>
         <w:t>Only 9 unique stars</w:t>
       </w:r>
+      <w:bookmarkStart w:id="0" w:name="_MON_1591367838"/>
+      <w:bookmarkEnd w:id="0"/>
+      <w:r>
+        <w:rPr>
+          <w:noProof/>
+        </w:rPr>
+        <w:object w:dxaOrig="9360" w:dyaOrig="4400">
+          <v:shapetype id="_x0000_t75" coordsize="21600,21600" o:spt="75" o:preferrelative="t" path="m@4@5l@4@11@9@11@9@5xe" filled="f" stroked="f">
+            <v:stroke joinstyle="miter"/>
+            <v:formulas>
+              <v:f eqn="if lineDrawn pixelLineWidth 0"/>
+              <v:f eqn="sum @0 1 0"/>
+              <v:f eqn="sum 0 0 @1"/>
+              <v:f eqn="prod @2 1 2"/>
+              <v:f eqn="prod @3 21600 pixelWidth"/>
+              <v:f eqn="prod @3 21600 pixelHeight"/>
+              <v:f eqn="sum @0 0 1"/>
+              <v:f eqn="prod @6 1 2"/>
+              <v:f eqn="prod @7 21600 pixelWidth"/>
+              <v:f eqn="sum @8 21600 0"/>
+              <v:f eqn="prod @7 21600 pixelHeight"/>
+              <v:f eqn="sum @10 21600 0"/>
+            </v:formulas>
+            <v:path o:extrusionok="f" gradientshapeok="t" o:connecttype="rect"/>
+            <o:lock v:ext="edit" aspectratio="t"/>
+          </v:shapetype>
+          <v:shape id="_x0000_i1025" type="#_x0000_t75" alt="" style="width:468pt;height:220pt;mso-width-percent:0;mso-height-percent:0;mso-width-percent:0;mso-height-percent:0" o:ole="">
+            <v:imagedata r:id="rId5" o:title=""/>
+          </v:shape>
+          <o:OLEObject Type="Embed" ProgID="Word.Document.12" ShapeID="_x0000_i1025" DrawAspect="Content" ObjectID="_1591367854" r:id="rId6">
+            <o:FieldCodes>\s</o:FieldCodes>
+          </o:OLEObject>
+        </w:object>
+      </w:r>
     </w:p>
     <w:p>
       <w:pPr>
@@ -38,12 +72,217 @@
         <w:t xml:space="preserve">Will not use review count because there are 360 unique number of reviews </w:t>
       </w:r>
       <w:r>
-        <w:t xml:space="preserve">compared to over 9k (9,349) </w:t>
+        <w:t>compared to over 9k (9,349) restaurants in the Toronto area</w:t>
       </w:r>
-      <w:bookmarkStart w:id="0" w:name="_GoBack"/>
-      <w:bookmarkEnd w:id="0"/>
+      <w:bookmarkStart w:id="1" w:name="_GoBack"/>
+      <w:bookmarkEnd w:id="1"/>
+    </w:p>
+    <w:p/>
+    <w:p/>
+    <w:p>
+      <w:pPr>
+        <w:jc w:val="both"/>
+      </w:pPr>
+    </w:p>
+    <w:p>
+      <w:pPr>
+        <w:pStyle w:val="ListParagraph"/>
+        <w:numPr>
+          <w:ilvl w:val="0"/>
+          <w:numId w:val="8"/>
+        </w:numPr>
+        <w:jc w:val="both"/>
+        <w:textAlignment w:val="baseline"/>
+        <w:rPr>
+          <w:rFonts w:eastAsia="Times New Roman" w:cstheme="minorHAnsi"/>
+          <w:color w:val="000000" w:themeColor="text1"/>
+        </w:rPr>
+      </w:pPr>
       <w:r>
-        <w:t>restaurants in the Toronto area</w:t>
+        <w:rPr>
+          <w:rFonts w:eastAsia="Times New Roman" w:cstheme="minorHAnsi"/>
+          <w:color w:val="000000" w:themeColor="text1"/>
+        </w:rPr>
+        <w:t>Ingredient to Cuisine Match</w:t>
+      </w:r>
+    </w:p>
+    <w:p>
+      <w:pPr>
+        <w:pStyle w:val="ListParagraph"/>
+        <w:numPr>
+          <w:ilvl w:val="1"/>
+          <w:numId w:val="8"/>
+        </w:numPr>
+        <w:jc w:val="both"/>
+        <w:textAlignment w:val="baseline"/>
+        <w:rPr>
+          <w:rFonts w:eastAsia="Times New Roman" w:cstheme="minorHAnsi"/>
+          <w:color w:val="000000" w:themeColor="text1"/>
+        </w:rPr>
+      </w:pPr>
+      <w:r>
+        <w:rPr>
+          <w:rFonts w:eastAsia="Times New Roman" w:cstheme="minorHAnsi"/>
+          <w:color w:val="000000" w:themeColor="text1"/>
+        </w:rPr>
+        <w:t xml:space="preserve">Create a vector of ingredients related to each cuisine using </w:t>
+      </w:r>
+      <w:proofErr w:type="spellStart"/>
+      <w:r>
+        <w:rPr>
+          <w:rFonts w:eastAsia="Times New Roman" w:cstheme="minorHAnsi"/>
+          <w:color w:val="000000" w:themeColor="text1"/>
+        </w:rPr>
+        <w:t>Spoonacular</w:t>
+      </w:r>
+      <w:proofErr w:type="spellEnd"/>
+    </w:p>
+    <w:p>
+      <w:pPr>
+        <w:pStyle w:val="ListParagraph"/>
+        <w:numPr>
+          <w:ilvl w:val="0"/>
+          <w:numId w:val="8"/>
+        </w:numPr>
+        <w:jc w:val="both"/>
+        <w:textAlignment w:val="baseline"/>
+        <w:rPr>
+          <w:rFonts w:eastAsia="Times New Roman" w:cstheme="minorHAnsi"/>
+          <w:color w:val="000000" w:themeColor="text1"/>
+        </w:rPr>
+      </w:pPr>
+      <w:r>
+        <w:rPr>
+          <w:rFonts w:eastAsia="Times New Roman" w:cstheme="minorHAnsi"/>
+          <w:color w:val="000000" w:themeColor="text1"/>
+        </w:rPr>
+        <w:t>Match Cuisine to Cuisine</w:t>
+      </w:r>
+    </w:p>
+    <w:p>
+      <w:pPr>
+        <w:pStyle w:val="ListParagraph"/>
+        <w:numPr>
+          <w:ilvl w:val="1"/>
+          <w:numId w:val="8"/>
+        </w:numPr>
+        <w:jc w:val="both"/>
+        <w:textAlignment w:val="baseline"/>
+        <w:rPr>
+          <w:rFonts w:eastAsia="Times New Roman" w:cstheme="minorHAnsi"/>
+          <w:color w:val="000000" w:themeColor="text1"/>
+        </w:rPr>
+      </w:pPr>
+      <w:r>
+        <w:rPr>
+          <w:rFonts w:eastAsia="Times New Roman" w:cstheme="minorHAnsi"/>
+          <w:color w:val="000000" w:themeColor="text1"/>
+        </w:rPr>
+        <w:t xml:space="preserve">Create a feature space to match cuisines from </w:t>
+      </w:r>
+      <w:proofErr w:type="spellStart"/>
+      <w:r>
+        <w:rPr>
+          <w:rFonts w:eastAsia="Times New Roman" w:cstheme="minorHAnsi"/>
+          <w:color w:val="000000" w:themeColor="text1"/>
+        </w:rPr>
+        <w:t>Spoonacular</w:t>
+      </w:r>
+      <w:proofErr w:type="spellEnd"/>
+      <w:r>
+        <w:rPr>
+          <w:rFonts w:eastAsia="Times New Roman" w:cstheme="minorHAnsi"/>
+          <w:color w:val="000000" w:themeColor="text1"/>
+        </w:rPr>
+        <w:t xml:space="preserve"> to Yelp</w:t>
+      </w:r>
+    </w:p>
+    <w:p>
+      <w:pPr>
+        <w:pStyle w:val="ListParagraph"/>
+        <w:numPr>
+          <w:ilvl w:val="1"/>
+          <w:numId w:val="8"/>
+        </w:numPr>
+        <w:jc w:val="both"/>
+        <w:textAlignment w:val="baseline"/>
+        <w:rPr>
+          <w:rFonts w:eastAsia="Times New Roman" w:cstheme="minorHAnsi"/>
+          <w:color w:val="000000" w:themeColor="text1"/>
+        </w:rPr>
+      </w:pPr>
+      <w:r>
+        <w:rPr>
+          <w:rFonts w:eastAsia="Times New Roman" w:cstheme="minorHAnsi"/>
+          <w:color w:val="000000" w:themeColor="text1"/>
+        </w:rPr>
+        <w:t>Take pairwise dot product of ingredients to similar cuisines</w:t>
+      </w:r>
+    </w:p>
+    <w:p>
+      <w:pPr>
+        <w:pStyle w:val="ListParagraph"/>
+        <w:numPr>
+          <w:ilvl w:val="0"/>
+          <w:numId w:val="8"/>
+        </w:numPr>
+        <w:jc w:val="both"/>
+        <w:textAlignment w:val="baseline"/>
+        <w:rPr>
+          <w:rFonts w:eastAsia="Times New Roman" w:cstheme="minorHAnsi"/>
+          <w:color w:val="000000" w:themeColor="text1"/>
+        </w:rPr>
+      </w:pPr>
+      <w:r>
+        <w:rPr>
+          <w:rFonts w:eastAsia="Times New Roman" w:cstheme="minorHAnsi"/>
+          <w:color w:val="000000" w:themeColor="text1"/>
+        </w:rPr>
+        <w:t>Choose Recipe or Restaurant</w:t>
+      </w:r>
+    </w:p>
+    <w:p>
+      <w:pPr>
+        <w:pStyle w:val="ListParagraph"/>
+        <w:numPr>
+          <w:ilvl w:val="1"/>
+          <w:numId w:val="8"/>
+        </w:numPr>
+        <w:jc w:val="both"/>
+        <w:textAlignment w:val="baseline"/>
+        <w:rPr>
+          <w:rFonts w:eastAsia="Times New Roman" w:cstheme="minorHAnsi"/>
+          <w:color w:val="000000" w:themeColor="text1"/>
+        </w:rPr>
+      </w:pPr>
+      <w:r>
+        <w:rPr>
+          <w:rFonts w:eastAsia="Times New Roman" w:cstheme="minorHAnsi"/>
+          <w:color w:val="000000" w:themeColor="text1"/>
+        </w:rPr>
+        <w:t>Rank recipes and restaurants by similarity</w:t>
+      </w:r>
+    </w:p>
+    <w:p>
+      <w:pPr>
+        <w:pStyle w:val="ListParagraph"/>
+        <w:numPr>
+          <w:ilvl w:val="1"/>
+          <w:numId w:val="8"/>
+        </w:numPr>
+        <w:jc w:val="both"/>
+        <w:textAlignment w:val="baseline"/>
+        <w:rPr>
+          <w:rFonts w:eastAsia="Times New Roman" w:cstheme="minorHAnsi"/>
+          <w:color w:val="000000" w:themeColor="text1"/>
+        </w:rPr>
+      </w:pPr>
+      <w:r>
+        <w:rPr>
+          <w:rFonts w:eastAsia="Times New Roman" w:cstheme="minorHAnsi"/>
+          <w:color w:val="000000" w:themeColor="text1"/>
+        </w:rPr>
+        <w:t>Choose a similar recipe or restaurant ranked by stars and length of recipe</w:t>
       </w:r>
     </w:p>
     <w:sectPr>
@@ -59,6 +298,92 @@
 <file path=word/numbering.xml><?xml version="1.0" encoding="utf-8"?>
 <w:numbering xmlns:wpc="http://schemas.microsoft.com/office/word/2010/wordprocessingCanvas" xmlns:cx="http://schemas.microsoft.com/office/drawing/2014/chartex" xmlns:cx1="http://schemas.microsoft.com/office/drawing/2015/9/8/chartex" xmlns:cx2="http://schemas.microsoft.com/office/drawing/2015/10/21/chartex" xmlns:cx3="http://schemas.microsoft.com/office/drawing/2016/5/9/chartex" xmlns:cx4="http://schemas.microsoft.com/office/drawing/2016/5/10/chartex" xmlns:cx5="http://schemas.microsoft.com/office/drawing/2016/5/11/chartex" xmlns:cx6="http://schemas.microsoft.com/office/drawing/2016/5/12/chartex" xmlns:cx7="http://schemas.microsoft.com/office/drawing/2016/5/13/chartex" xmlns:cx8="http://schemas.microsoft.com/office/drawing/2016/5/14/chartex" xmlns:mc="http://schemas.openxmlformats.org/markup-compatibility/2006" xmlns:aink="http://schemas.microsoft.com/office/drawing/2016/ink" xmlns:am3d="http://schemas.microsoft.com/office/drawing/2017/model3d" xmlns:o="urn:schemas-microsoft-com:office:office" xmlns:r="http://schemas.openxmlformats.org/officeDocument/2006/relationships" xmlns:m="http://schemas.openxmlformats.org/officeDocument/2006/math" xmlns:v="urn:schemas-microsoft-com:vml" xmlns:wp14="http://schemas.microsoft.com/office/word/2010/wordprocessingDrawing" xmlns:wp="http://schemas.openxmlformats.org/drawingml/2006/wordprocessingDrawing" xmlns:w10="urn:schemas-microsoft-com:office:word" xmlns:w="http://schemas.openxmlformats.org/wordprocessingml/2006/main" xmlns:w14="http://schemas.microsoft.com/office/word/2010/wordml" xmlns:w15="http://schemas.microsoft.com/office/word/2012/wordml" xmlns:w16cid="http://schemas.microsoft.com/office/word/2016/wordml/cid" xmlns:w16se="http://schemas.microsoft.com/office/word/2015/wordml/symex" xmlns:wpg="http://schemas.microsoft.com/office/word/2010/wordprocessingGroup" xmlns:wpi="http://schemas.microsoft.com/office/word/2010/wordprocessingInk" xmlns:wne="http://schemas.microsoft.com/office/word/2006/wordml" xmlns:wps="http://schemas.microsoft.com/office/word/2010/wordprocessingShape" mc:Ignorable="w14 w15 w16se w16cid wp14">
   <w:abstractNum w:abstractNumId="0" w15:restartNumberingAfterBreak="0">
+    <w:nsid w:val="171B28C1"/>
+    <w:multiLevelType w:val="hybridMultilevel"/>
+    <w:tmpl w:val="726C1AF4"/>
+    <w:lvl w:ilvl="0" w:tplc="0409000F">
+      <w:start w:val="1"/>
+      <w:numFmt w:val="decimal"/>
+      <w:lvlText w:val="%1."/>
+      <w:lvlJc w:val="left"/>
+      <w:pPr>
+        <w:ind w:left="720" w:hanging="360"/>
+      </w:pPr>
+    </w:lvl>
+    <w:lvl w:ilvl="1" w:tplc="04090019">
+      <w:start w:val="1"/>
+      <w:numFmt w:val="lowerLetter"/>
+      <w:lvlText w:val="%2."/>
+      <w:lvlJc w:val="left"/>
+      <w:pPr>
+        <w:ind w:left="1440" w:hanging="360"/>
+      </w:pPr>
+    </w:lvl>
+    <w:lvl w:ilvl="2" w:tplc="0409001B" w:tentative="1">
+      <w:start w:val="1"/>
+      <w:numFmt w:val="lowerRoman"/>
+      <w:lvlText w:val="%3."/>
+      <w:lvlJc w:val="right"/>
+      <w:pPr>
+        <w:ind w:left="2160" w:hanging="180"/>
+      </w:pPr>
+    </w:lvl>
+    <w:lvl w:ilvl="3" w:tplc="0409000F" w:tentative="1">
+      <w:start w:val="1"/>
+      <w:numFmt w:val="decimal"/>
+      <w:lvlText w:val="%4."/>
+      <w:lvlJc w:val="left"/>
+      <w:pPr>
+        <w:ind w:left="2880" w:hanging="360"/>
+      </w:pPr>
+    </w:lvl>
+    <w:lvl w:ilvl="4" w:tplc="04090019" w:tentative="1">
+      <w:start w:val="1"/>
+      <w:numFmt w:val="lowerLetter"/>
+      <w:lvlText w:val="%5."/>
+      <w:lvlJc w:val="left"/>
+      <w:pPr>
+        <w:ind w:left="3600" w:hanging="360"/>
+      </w:pPr>
+    </w:lvl>
+    <w:lvl w:ilvl="5" w:tplc="0409001B" w:tentative="1">
+      <w:start w:val="1"/>
+      <w:numFmt w:val="lowerRoman"/>
+      <w:lvlText w:val="%6."/>
+      <w:lvlJc w:val="right"/>
+      <w:pPr>
+        <w:ind w:left="4320" w:hanging="180"/>
+      </w:pPr>
+    </w:lvl>
+    <w:lvl w:ilvl="6" w:tplc="0409000F" w:tentative="1">
+      <w:start w:val="1"/>
+      <w:numFmt w:val="decimal"/>
+      <w:lvlText w:val="%7."/>
+      <w:lvlJc w:val="left"/>
+      <w:pPr>
+        <w:ind w:left="5040" w:hanging="360"/>
+      </w:pPr>
+    </w:lvl>
+    <w:lvl w:ilvl="7" w:tplc="04090019" w:tentative="1">
+      <w:start w:val="1"/>
+      <w:numFmt w:val="lowerLetter"/>
+      <w:lvlText w:val="%8."/>
+      <w:lvlJc w:val="left"/>
+      <w:pPr>
+        <w:ind w:left="5760" w:hanging="360"/>
+      </w:pPr>
+    </w:lvl>
+    <w:lvl w:ilvl="8" w:tplc="0409001B" w:tentative="1">
+      <w:start w:val="1"/>
+      <w:numFmt w:val="lowerRoman"/>
+      <w:lvlText w:val="%9."/>
+      <w:lvlJc w:val="right"/>
+      <w:pPr>
+        <w:ind w:left="6480" w:hanging="180"/>
+      </w:pPr>
+    </w:lvl>
+  </w:abstractNum>
+  <w:abstractNum w:abstractNumId="1" w15:restartNumberingAfterBreak="0">
     <w:nsid w:val="28267E1D"/>
     <w:multiLevelType w:val="hybridMultilevel"/>
     <w:tmpl w:val="A162B7B0"/>
@@ -170,7 +495,7 @@
       </w:rPr>
     </w:lvl>
   </w:abstractNum>
-  <w:abstractNum w:abstractNumId="1" w15:restartNumberingAfterBreak="0">
+  <w:abstractNum w:abstractNumId="2" w15:restartNumberingAfterBreak="0">
     <w:nsid w:val="2B5F1BC6"/>
     <w:multiLevelType w:val="hybridMultilevel"/>
     <w:tmpl w:val="62F8371C"/>
@@ -282,11 +607,249 @@
       </w:rPr>
     </w:lvl>
   </w:abstractNum>
+  <w:abstractNum w:abstractNumId="3" w15:restartNumberingAfterBreak="0">
+    <w:nsid w:val="3FC817BC"/>
+    <w:multiLevelType w:val="hybridMultilevel"/>
+    <w:tmpl w:val="5FE0A760"/>
+    <w:lvl w:ilvl="0" w:tplc="0409000F">
+      <w:start w:val="1"/>
+      <w:numFmt w:val="decimal"/>
+      <w:lvlText w:val="%1."/>
+      <w:lvlJc w:val="left"/>
+      <w:pPr>
+        <w:ind w:left="720" w:hanging="360"/>
+      </w:pPr>
+    </w:lvl>
+    <w:lvl w:ilvl="1" w:tplc="04090019">
+      <w:start w:val="1"/>
+      <w:numFmt w:val="lowerLetter"/>
+      <w:lvlText w:val="%2."/>
+      <w:lvlJc w:val="left"/>
+      <w:pPr>
+        <w:ind w:left="1440" w:hanging="360"/>
+      </w:pPr>
+    </w:lvl>
+    <w:lvl w:ilvl="2" w:tplc="0409001B" w:tentative="1">
+      <w:start w:val="1"/>
+      <w:numFmt w:val="lowerRoman"/>
+      <w:lvlText w:val="%3."/>
+      <w:lvlJc w:val="right"/>
+      <w:pPr>
+        <w:ind w:left="2160" w:hanging="180"/>
+      </w:pPr>
+    </w:lvl>
+    <w:lvl w:ilvl="3" w:tplc="0409000F" w:tentative="1">
+      <w:start w:val="1"/>
+      <w:numFmt w:val="decimal"/>
+      <w:lvlText w:val="%4."/>
+      <w:lvlJc w:val="left"/>
+      <w:pPr>
+        <w:ind w:left="2880" w:hanging="360"/>
+      </w:pPr>
+    </w:lvl>
+    <w:lvl w:ilvl="4" w:tplc="04090019" w:tentative="1">
+      <w:start w:val="1"/>
+      <w:numFmt w:val="lowerLetter"/>
+      <w:lvlText w:val="%5."/>
+      <w:lvlJc w:val="left"/>
+      <w:pPr>
+        <w:ind w:left="3600" w:hanging="360"/>
+      </w:pPr>
+    </w:lvl>
+    <w:lvl w:ilvl="5" w:tplc="0409001B" w:tentative="1">
+      <w:start w:val="1"/>
+      <w:numFmt w:val="lowerRoman"/>
+      <w:lvlText w:val="%6."/>
+      <w:lvlJc w:val="right"/>
+      <w:pPr>
+        <w:ind w:left="4320" w:hanging="180"/>
+      </w:pPr>
+    </w:lvl>
+    <w:lvl w:ilvl="6" w:tplc="0409000F" w:tentative="1">
+      <w:start w:val="1"/>
+      <w:numFmt w:val="decimal"/>
+      <w:lvlText w:val="%7."/>
+      <w:lvlJc w:val="left"/>
+      <w:pPr>
+        <w:ind w:left="5040" w:hanging="360"/>
+      </w:pPr>
+    </w:lvl>
+    <w:lvl w:ilvl="7" w:tplc="04090019" w:tentative="1">
+      <w:start w:val="1"/>
+      <w:numFmt w:val="lowerLetter"/>
+      <w:lvlText w:val="%8."/>
+      <w:lvlJc w:val="left"/>
+      <w:pPr>
+        <w:ind w:left="5760" w:hanging="360"/>
+      </w:pPr>
+    </w:lvl>
+    <w:lvl w:ilvl="8" w:tplc="0409001B" w:tentative="1">
+      <w:start w:val="1"/>
+      <w:numFmt w:val="lowerRoman"/>
+      <w:lvlText w:val="%9."/>
+      <w:lvlJc w:val="right"/>
+      <w:pPr>
+        <w:ind w:left="6480" w:hanging="180"/>
+      </w:pPr>
+    </w:lvl>
+  </w:abstractNum>
+  <w:abstractNum w:abstractNumId="4" w15:restartNumberingAfterBreak="0">
+    <w:nsid w:val="596534DB"/>
+    <w:multiLevelType w:val="multilevel"/>
+    <w:tmpl w:val="D8A02E6C"/>
+    <w:lvl w:ilvl="0">
+      <w:start w:val="1"/>
+      <w:numFmt w:val="decimal"/>
+      <w:lvlText w:val="%1."/>
+      <w:lvlJc w:val="left"/>
+      <w:pPr>
+        <w:tabs>
+          <w:tab w:val="num" w:pos="720"/>
+        </w:tabs>
+        <w:ind w:left="720" w:hanging="360"/>
+      </w:pPr>
+    </w:lvl>
+    <w:lvl w:ilvl="1">
+      <w:start w:val="1"/>
+      <w:numFmt w:val="decimal"/>
+      <w:lvlText w:val="%2."/>
+      <w:lvlJc w:val="left"/>
+      <w:pPr>
+        <w:tabs>
+          <w:tab w:val="num" w:pos="1440"/>
+        </w:tabs>
+        <w:ind w:left="1440" w:hanging="360"/>
+      </w:pPr>
+    </w:lvl>
+    <w:lvl w:ilvl="2" w:tentative="1">
+      <w:start w:val="1"/>
+      <w:numFmt w:val="decimal"/>
+      <w:lvlText w:val="%3."/>
+      <w:lvlJc w:val="left"/>
+      <w:pPr>
+        <w:tabs>
+          <w:tab w:val="num" w:pos="2160"/>
+        </w:tabs>
+        <w:ind w:left="2160" w:hanging="360"/>
+      </w:pPr>
+    </w:lvl>
+    <w:lvl w:ilvl="3" w:tentative="1">
+      <w:start w:val="1"/>
+      <w:numFmt w:val="decimal"/>
+      <w:lvlText w:val="%4."/>
+      <w:lvlJc w:val="left"/>
+      <w:pPr>
+        <w:tabs>
+          <w:tab w:val="num" w:pos="2880"/>
+        </w:tabs>
+        <w:ind w:left="2880" w:hanging="360"/>
+      </w:pPr>
+    </w:lvl>
+    <w:lvl w:ilvl="4" w:tentative="1">
+      <w:start w:val="1"/>
+      <w:numFmt w:val="decimal"/>
+      <w:lvlText w:val="%5."/>
+      <w:lvlJc w:val="left"/>
+      <w:pPr>
+        <w:tabs>
+          <w:tab w:val="num" w:pos="3600"/>
+        </w:tabs>
+        <w:ind w:left="3600" w:hanging="360"/>
+      </w:pPr>
+    </w:lvl>
+    <w:lvl w:ilvl="5" w:tentative="1">
+      <w:start w:val="1"/>
+      <w:numFmt w:val="decimal"/>
+      <w:lvlText w:val="%6."/>
+      <w:lvlJc w:val="left"/>
+      <w:pPr>
+        <w:tabs>
+          <w:tab w:val="num" w:pos="4320"/>
+        </w:tabs>
+        <w:ind w:left="4320" w:hanging="360"/>
+      </w:pPr>
+    </w:lvl>
+    <w:lvl w:ilvl="6" w:tentative="1">
+      <w:start w:val="1"/>
+      <w:numFmt w:val="decimal"/>
+      <w:lvlText w:val="%7."/>
+      <w:lvlJc w:val="left"/>
+      <w:pPr>
+        <w:tabs>
+          <w:tab w:val="num" w:pos="5040"/>
+        </w:tabs>
+        <w:ind w:left="5040" w:hanging="360"/>
+      </w:pPr>
+    </w:lvl>
+    <w:lvl w:ilvl="7" w:tentative="1">
+      <w:start w:val="1"/>
+      <w:numFmt w:val="decimal"/>
+      <w:lvlText w:val="%8."/>
+      <w:lvlJc w:val="left"/>
+      <w:pPr>
+        <w:tabs>
+          <w:tab w:val="num" w:pos="5760"/>
+        </w:tabs>
+        <w:ind w:left="5760" w:hanging="360"/>
+      </w:pPr>
+    </w:lvl>
+    <w:lvl w:ilvl="8" w:tentative="1">
+      <w:start w:val="1"/>
+      <w:numFmt w:val="decimal"/>
+      <w:lvlText w:val="%9."/>
+      <w:lvlJc w:val="left"/>
+      <w:pPr>
+        <w:tabs>
+          <w:tab w:val="num" w:pos="6480"/>
+        </w:tabs>
+        <w:ind w:left="6480" w:hanging="360"/>
+      </w:pPr>
+    </w:lvl>
+  </w:abstractNum>
   <w:num w:numId="1">
+    <w:abstractNumId w:val="1"/>
+  </w:num>
+  <w:num w:numId="2">
+    <w:abstractNumId w:val="2"/>
+  </w:num>
+  <w:num w:numId="3">
+    <w:abstractNumId w:val="4"/>
+  </w:num>
+  <w:num w:numId="4">
+    <w:abstractNumId w:val="4"/>
+    <w:lvlOverride w:ilvl="1">
+      <w:lvl w:ilvl="1">
+        <w:numFmt w:val="lowerLetter"/>
+        <w:lvlText w:val="%2."/>
+        <w:lvlJc w:val="left"/>
+      </w:lvl>
+    </w:lvlOverride>
+  </w:num>
+  <w:num w:numId="5">
+    <w:abstractNumId w:val="4"/>
+    <w:lvlOverride w:ilvl="1">
+      <w:lvl w:ilvl="1">
+        <w:numFmt w:val="lowerLetter"/>
+        <w:lvlText w:val="%2."/>
+        <w:lvlJc w:val="left"/>
+      </w:lvl>
+    </w:lvlOverride>
+  </w:num>
+  <w:num w:numId="6">
+    <w:abstractNumId w:val="4"/>
+    <w:lvlOverride w:ilvl="1">
+      <w:lvl w:ilvl="1">
+        <w:numFmt w:val="lowerLetter"/>
+        <w:lvlText w:val="%2."/>
+        <w:lvlJc w:val="left"/>
+      </w:lvl>
+    </w:lvlOverride>
+  </w:num>
+  <w:num w:numId="7">
     <w:abstractNumId w:val="0"/>
   </w:num>
-  <w:num w:numId="2">
-    <w:abstractNumId w:val="1"/>
+  <w:num w:numId="8">
+    <w:abstractNumId w:val="3"/>
   </w:num>
 </w:numbering>
 </file>
@@ -770,6 +1333,20 @@
       <w:szCs w:val="20"/>
     </w:rPr>
   </w:style>
+  <w:style w:type="paragraph" w:styleId="NormalWeb">
+    <w:name w:val="Normal (Web)"/>
+    <w:basedOn w:val="Normal"/>
+    <w:uiPriority w:val="99"/>
+    <w:semiHidden/>
+    <w:unhideWhenUsed/>
+    <w:rsid w:val="00CA3914"/>
+    <w:pPr>
+      <w:spacing w:before="100" w:beforeAutospacing="1" w:after="100" w:afterAutospacing="1"/>
+    </w:pPr>
+    <w:rPr>
+      <w:rFonts w:ascii="Times New Roman" w:eastAsia="Times New Roman" w:hAnsi="Times New Roman" w:cs="Times New Roman"/>
+    </w:rPr>
+  </w:style>
 </w:styles>
 </file>
 

</xml_diff>